<commit_message>
chore: add papers for exam & finalize list of papers
</commit_message>
<xml_diff>
--- a/List_of_papers_2023-2024.docx
+++ b/List_of_papers_2023-2024.docx
@@ -23,8 +23,20 @@
           <w:sz w:val="28"/>
           <w:szCs w:val="28"/>
         </w:rPr>
-        <w:t>National Research Nuclear University MEPhI</w:t>
+        <w:t xml:space="preserve">National Research Nuclear University </w:t>
       </w:r>
+      <w:proofErr w:type="spellStart"/>
+      <w:r>
+        <w:rPr>
+          <w:rFonts w:asciiTheme="majorBidi" w:hAnsiTheme="majorBidi" w:cstheme="majorBidi"/>
+          <w:b/>
+          <w:bCs/>
+          <w:sz w:val="28"/>
+          <w:szCs w:val="28"/>
+        </w:rPr>
+        <w:t>MEPhI</w:t>
+      </w:r>
+      <w:proofErr w:type="spellEnd"/>
     </w:p>
     <w:p>
       <w:pPr>
@@ -434,6 +446,7 @@
               </w:rPr>
               <w:t> </w:t>
             </w:r>
+            <w:proofErr w:type="spellStart"/>
             <w:r>
               <w:rPr>
                 <w:rFonts w:asciiTheme="majorBidi" w:hAnsiTheme="majorBidi" w:cstheme="majorBidi"/>
@@ -445,6 +458,7 @@
               </w:rPr>
               <w:t>Afonin</w:t>
             </w:r>
+            <w:proofErr w:type="spellEnd"/>
           </w:p>
         </w:tc>
       </w:tr>
@@ -565,6 +579,7 @@
               </w:rPr>
               <w:t> </w:t>
             </w:r>
+            <w:proofErr w:type="spellStart"/>
             <w:r>
               <w:rPr>
                 <w:rFonts w:asciiTheme="majorBidi" w:hAnsiTheme="majorBidi" w:cstheme="majorBidi"/>
@@ -576,6 +591,7 @@
               </w:rPr>
               <w:t>Aleshinskaya</w:t>
             </w:r>
+            <w:proofErr w:type="spellEnd"/>
             <w:r>
               <w:rPr>
                 <w:rFonts w:asciiTheme="majorBidi" w:hAnsiTheme="majorBidi" w:cstheme="majorBidi"/>
@@ -779,6 +795,9 @@
         <w:gridCol w:w="1276"/>
       </w:tblGrid>
       <w:tr>
+        <w:trPr>
+          <w:cantSplit/>
+        </w:trPr>
         <w:tc>
           <w:tcPr>
             <w:tcW w:w="709" w:type="dxa"/>
@@ -882,6 +901,7 @@
                 <w:lang w:bidi="ar-EG"/>
               </w:rPr>
             </w:pPr>
+            <w:proofErr w:type="gramStart"/>
             <w:r>
               <w:rPr>
                 <w:rFonts w:asciiTheme="majorBidi" w:hAnsiTheme="majorBidi" w:cstheme="majorBidi"/>
@@ -891,19 +911,10 @@
                 <w:szCs w:val="24"/>
                 <w:lang w:bidi="ar-EG"/>
               </w:rPr>
-              <w:t>Amount of characters</w:t>
-            </w:r>
-          </w:p>
-        </w:tc>
-        <w:tc>
-          <w:tcPr>
-            <w:tcW w:w="1843" w:type="dxa"/>
-            <w:vAlign w:val="center"/>
-          </w:tcPr>
-          <w:p>
-            <w:pPr>
-              <w:pStyle w:val="NoSpacing"/>
-              <w:jc w:val="center"/>
+              <w:t>Amount</w:t>
+            </w:r>
+            <w:proofErr w:type="gramEnd"/>
+            <w:r>
               <w:rPr>
                 <w:rFonts w:asciiTheme="majorBidi" w:hAnsiTheme="majorBidi" w:cstheme="majorBidi"/>
                 <w:b/>
@@ -912,8 +923,19 @@
                 <w:szCs w:val="24"/>
                 <w:lang w:bidi="ar-EG"/>
               </w:rPr>
-            </w:pPr>
-            <w:r>
+              <w:t xml:space="preserve"> of characters</w:t>
+            </w:r>
+          </w:p>
+        </w:tc>
+        <w:tc>
+          <w:tcPr>
+            <w:tcW w:w="1843" w:type="dxa"/>
+            <w:vAlign w:val="center"/>
+          </w:tcPr>
+          <w:p>
+            <w:pPr>
+              <w:pStyle w:val="NoSpacing"/>
+              <w:jc w:val="center"/>
               <w:rPr>
                 <w:rFonts w:asciiTheme="majorBidi" w:hAnsiTheme="majorBidi" w:cstheme="majorBidi"/>
                 <w:b/>
@@ -922,19 +944,8 @@
                 <w:szCs w:val="24"/>
                 <w:lang w:bidi="ar-EG"/>
               </w:rPr>
-              <w:t>Form of assessment</w:t>
-            </w:r>
-          </w:p>
-        </w:tc>
-        <w:tc>
-          <w:tcPr>
-            <w:tcW w:w="1276" w:type="dxa"/>
-            <w:vAlign w:val="center"/>
-          </w:tcPr>
-          <w:p>
-            <w:pPr>
-              <w:pStyle w:val="NoSpacing"/>
-              <w:jc w:val="center"/>
+            </w:pPr>
+            <w:r>
               <w:rPr>
                 <w:rFonts w:asciiTheme="majorBidi" w:hAnsiTheme="majorBidi" w:cstheme="majorBidi"/>
                 <w:b/>
@@ -943,8 +954,19 @@
                 <w:szCs w:val="24"/>
                 <w:lang w:bidi="ar-EG"/>
               </w:rPr>
-            </w:pPr>
-            <w:r>
+              <w:t>Form of assessment</w:t>
+            </w:r>
+          </w:p>
+        </w:tc>
+        <w:tc>
+          <w:tcPr>
+            <w:tcW w:w="1276" w:type="dxa"/>
+            <w:vAlign w:val="center"/>
+          </w:tcPr>
+          <w:p>
+            <w:pPr>
+              <w:pStyle w:val="NoSpacing"/>
+              <w:jc w:val="center"/>
               <w:rPr>
                 <w:rFonts w:asciiTheme="majorBidi" w:hAnsiTheme="majorBidi" w:cstheme="majorBidi"/>
                 <w:b/>
@@ -953,19 +975,8 @@
                 <w:szCs w:val="24"/>
                 <w:lang w:bidi="ar-EG"/>
               </w:rPr>
-              <w:t>Mark</w:t>
-            </w:r>
-          </w:p>
-        </w:tc>
-        <w:tc>
-          <w:tcPr>
-            <w:tcW w:w="1276" w:type="dxa"/>
-            <w:vAlign w:val="center"/>
-          </w:tcPr>
-          <w:p>
-            <w:pPr>
-              <w:pStyle w:val="NoSpacing"/>
-              <w:jc w:val="center"/>
+            </w:pPr>
+            <w:r>
               <w:rPr>
                 <w:rFonts w:asciiTheme="majorBidi" w:hAnsiTheme="majorBidi" w:cstheme="majorBidi"/>
                 <w:b/>
@@ -974,8 +985,19 @@
                 <w:szCs w:val="24"/>
                 <w:lang w:bidi="ar-EG"/>
               </w:rPr>
-            </w:pPr>
-            <w:r>
+              <w:t>Mark</w:t>
+            </w:r>
+          </w:p>
+        </w:tc>
+        <w:tc>
+          <w:tcPr>
+            <w:tcW w:w="1276" w:type="dxa"/>
+            <w:vAlign w:val="center"/>
+          </w:tcPr>
+          <w:p>
+            <w:pPr>
+              <w:pStyle w:val="NoSpacing"/>
+              <w:jc w:val="center"/>
               <w:rPr>
                 <w:rFonts w:asciiTheme="majorBidi" w:hAnsiTheme="majorBidi" w:cstheme="majorBidi"/>
                 <w:b/>
@@ -984,12 +1006,25 @@
                 <w:szCs w:val="24"/>
                 <w:lang w:bidi="ar-EG"/>
               </w:rPr>
+            </w:pPr>
+            <w:r>
+              <w:rPr>
+                <w:rFonts w:asciiTheme="majorBidi" w:hAnsiTheme="majorBidi" w:cstheme="majorBidi"/>
+                <w:b/>
+                <w:bCs/>
+                <w:sz w:val="24"/>
+                <w:szCs w:val="24"/>
+                <w:lang w:bidi="ar-EG"/>
+              </w:rPr>
               <w:t>Signature</w:t>
             </w:r>
           </w:p>
         </w:tc>
       </w:tr>
       <w:tr>
+        <w:trPr>
+          <w:cantSplit/>
+        </w:trPr>
         <w:tc>
           <w:tcPr>
             <w:tcW w:w="709" w:type="dxa"/>
@@ -1038,12 +1073,21 @@
                 <w:lang w:bidi="ar-EG"/>
               </w:rPr>
             </w:pPr>
-            <w:r>
-              <w:rPr>
-                <w:rFonts w:asciiTheme="majorBidi" w:hAnsiTheme="majorBidi" w:cstheme="majorBidi"/>
-                <w:lang w:bidi="ar-EG"/>
-              </w:rPr>
-              <w:t>Shafi Goldwasse</w:t>
+            <w:proofErr w:type="spellStart"/>
+            <w:r>
+              <w:rPr>
+                <w:rFonts w:asciiTheme="majorBidi" w:hAnsiTheme="majorBidi" w:cstheme="majorBidi"/>
+                <w:lang w:bidi="ar-EG"/>
+              </w:rPr>
+              <w:t>Shafi</w:t>
+            </w:r>
+            <w:proofErr w:type="spellEnd"/>
+            <w:r>
+              <w:rPr>
+                <w:rFonts w:asciiTheme="majorBidi" w:hAnsiTheme="majorBidi" w:cstheme="majorBidi"/>
+                <w:lang w:bidi="ar-EG"/>
+              </w:rPr>
+              <w:t xml:space="preserve"> Goldwasse</w:t>
             </w:r>
             <w:r>
               <w:rPr>
@@ -1238,6 +1282,9 @@
         </w:tc>
       </w:tr>
       <w:tr>
+        <w:trPr>
+          <w:cantSplit/>
+        </w:trPr>
         <w:tc>
           <w:tcPr>
             <w:tcW w:w="709" w:type="dxa"/>
@@ -1291,14 +1338,46 @@
                 <w:rFonts w:asciiTheme="majorBidi" w:hAnsiTheme="majorBidi" w:cstheme="majorBidi"/>
                 <w:lang w:bidi="ar-EG"/>
               </w:rPr>
-              <w:t xml:space="preserve">Ariel Gabizon et al. </w:t>
-            </w:r>
-            <w:r>
-              <w:rPr>
-                <w:rFonts w:asciiTheme="majorBidi" w:hAnsiTheme="majorBidi" w:cstheme="majorBidi"/>
-                <w:lang w:bidi="ar-EG"/>
-              </w:rPr>
-              <w:t>PLONK: Permutations over Lagrange-bases for Oecumenical Noninteractive arguments of Knowledge</w:t>
+              <w:t xml:space="preserve">Ariel </w:t>
+            </w:r>
+            <w:proofErr w:type="spellStart"/>
+            <w:r>
+              <w:rPr>
+                <w:rFonts w:asciiTheme="majorBidi" w:hAnsiTheme="majorBidi" w:cstheme="majorBidi"/>
+                <w:lang w:bidi="ar-EG"/>
+              </w:rPr>
+              <w:t>Gabizon</w:t>
+            </w:r>
+            <w:proofErr w:type="spellEnd"/>
+            <w:r>
+              <w:rPr>
+                <w:rFonts w:asciiTheme="majorBidi" w:hAnsiTheme="majorBidi" w:cstheme="majorBidi"/>
+                <w:lang w:bidi="ar-EG"/>
+              </w:rPr>
+              <w:t xml:space="preserve"> et al. </w:t>
+            </w:r>
+            <w:r>
+              <w:rPr>
+                <w:rFonts w:asciiTheme="majorBidi" w:hAnsiTheme="majorBidi" w:cstheme="majorBidi"/>
+                <w:lang w:bidi="ar-EG"/>
+              </w:rPr>
+              <w:t xml:space="preserve">PLONK: Permutations over Lagrange-bases for </w:t>
+            </w:r>
+            <w:proofErr w:type="spellStart"/>
+            <w:r>
+              <w:rPr>
+                <w:rFonts w:asciiTheme="majorBidi" w:hAnsiTheme="majorBidi" w:cstheme="majorBidi"/>
+                <w:lang w:bidi="ar-EG"/>
+              </w:rPr>
+              <w:t>Oecumenical</w:t>
+            </w:r>
+            <w:proofErr w:type="spellEnd"/>
+            <w:r>
+              <w:rPr>
+                <w:rFonts w:asciiTheme="majorBidi" w:hAnsiTheme="majorBidi" w:cstheme="majorBidi"/>
+                <w:lang w:bidi="ar-EG"/>
+              </w:rPr>
+              <w:t xml:space="preserve"> Noninteractive arguments of Knowledge</w:t>
             </w:r>
             <w:r>
               <w:rPr>
@@ -1314,7 +1393,27 @@
                 <w:iCs/>
                 <w:lang w:bidi="ar-EG"/>
               </w:rPr>
-              <w:t>Cryptology ePrint Archive</w:t>
+              <w:t xml:space="preserve">Cryptology </w:t>
+            </w:r>
+            <w:proofErr w:type="spellStart"/>
+            <w:r>
+              <w:rPr>
+                <w:rFonts w:asciiTheme="majorBidi" w:hAnsiTheme="majorBidi" w:cstheme="majorBidi"/>
+                <w:i/>
+                <w:iCs/>
+                <w:lang w:bidi="ar-EG"/>
+              </w:rPr>
+              <w:t>ePrint</w:t>
+            </w:r>
+            <w:proofErr w:type="spellEnd"/>
+            <w:r>
+              <w:rPr>
+                <w:rFonts w:asciiTheme="majorBidi" w:hAnsiTheme="majorBidi" w:cstheme="majorBidi"/>
+                <w:i/>
+                <w:iCs/>
+                <w:lang w:bidi="ar-EG"/>
+              </w:rPr>
+              <w:t xml:space="preserve"> Archive</w:t>
             </w:r>
             <w:r>
               <w:rPr>
@@ -1390,6 +1489,7 @@
           <w:tcPr>
             <w:tcW w:w="1843" w:type="dxa"/>
             <w:vMerge/>
+            <w:vAlign w:val="center"/>
           </w:tcPr>
           <w:p>
             <w:pPr>
@@ -1444,6 +1544,9 @@
         </w:tc>
       </w:tr>
       <w:tr>
+        <w:trPr>
+          <w:cantSplit/>
+        </w:trPr>
         <w:tc>
           <w:tcPr>
             <w:tcW w:w="709" w:type="dxa"/>
@@ -1488,7 +1591,39 @@
                 <w:rFonts w:asciiTheme="majorBidi" w:hAnsiTheme="majorBidi" w:cstheme="majorBidi"/>
                 <w:lang w:bidi="ar-EG"/>
               </w:rPr>
-              <w:t xml:space="preserve">Tomer Ashur and Al Kindi. Arithmetization Oriented Encryption. </w:t>
+              <w:t xml:space="preserve">Tomer Ashur and Al </w:t>
+            </w:r>
+            <w:proofErr w:type="spellStart"/>
+            <w:r>
+              <w:rPr>
+                <w:rFonts w:asciiTheme="majorBidi" w:hAnsiTheme="majorBidi" w:cstheme="majorBidi"/>
+                <w:lang w:bidi="ar-EG"/>
+              </w:rPr>
+              <w:t>Kindi</w:t>
+            </w:r>
+            <w:proofErr w:type="spellEnd"/>
+            <w:r>
+              <w:rPr>
+                <w:rFonts w:asciiTheme="majorBidi" w:hAnsiTheme="majorBidi" w:cstheme="majorBidi"/>
+                <w:lang w:bidi="ar-EG"/>
+              </w:rPr>
+              <w:t xml:space="preserve">. </w:t>
+            </w:r>
+            <w:proofErr w:type="spellStart"/>
+            <w:r>
+              <w:rPr>
+                <w:rFonts w:asciiTheme="majorBidi" w:hAnsiTheme="majorBidi" w:cstheme="majorBidi"/>
+                <w:lang w:bidi="ar-EG"/>
+              </w:rPr>
+              <w:t>Arithmetization</w:t>
+            </w:r>
+            <w:proofErr w:type="spellEnd"/>
+            <w:r>
+              <w:rPr>
+                <w:rFonts w:asciiTheme="majorBidi" w:hAnsiTheme="majorBidi" w:cstheme="majorBidi"/>
+                <w:lang w:bidi="ar-EG"/>
+              </w:rPr>
+              <w:t xml:space="preserve"> Oriented Encryption. </w:t>
             </w:r>
             <w:r>
               <w:rPr>
@@ -1497,7 +1632,27 @@
                 <w:iCs/>
                 <w:lang w:bidi="ar-EG"/>
               </w:rPr>
-              <w:t>Cryptology ePrint Archive</w:t>
+              <w:t xml:space="preserve">Cryptology </w:t>
+            </w:r>
+            <w:proofErr w:type="spellStart"/>
+            <w:r>
+              <w:rPr>
+                <w:rFonts w:asciiTheme="majorBidi" w:hAnsiTheme="majorBidi" w:cstheme="majorBidi"/>
+                <w:i/>
+                <w:iCs/>
+                <w:lang w:bidi="ar-EG"/>
+              </w:rPr>
+              <w:t>ePrint</w:t>
+            </w:r>
+            <w:proofErr w:type="spellEnd"/>
+            <w:r>
+              <w:rPr>
+                <w:rFonts w:asciiTheme="majorBidi" w:hAnsiTheme="majorBidi" w:cstheme="majorBidi"/>
+                <w:i/>
+                <w:iCs/>
+                <w:lang w:bidi="ar-EG"/>
+              </w:rPr>
+              <w:t xml:space="preserve"> Archive</w:t>
             </w:r>
             <w:r>
               <w:rPr>
@@ -1639,6 +1794,9 @@
         </w:tc>
       </w:tr>
       <w:tr>
+        <w:trPr>
+          <w:cantSplit/>
+        </w:trPr>
         <w:tc>
           <w:tcPr>
             <w:tcW w:w="709" w:type="dxa"/>
@@ -1678,12 +1836,21 @@
                 <w:lang w:bidi="ar-EG"/>
               </w:rPr>
             </w:pPr>
-            <w:r>
-              <w:rPr>
-                <w:rFonts w:asciiTheme="majorBidi" w:hAnsiTheme="majorBidi" w:cstheme="majorBidi"/>
-                <w:lang w:bidi="ar-EG"/>
-              </w:rPr>
-              <w:t xml:space="preserve">Mingjie Chen et al. Malleable Commitments from Group Actions and Zero-Knowledge Proofs for Circuits based on Isogenies. </w:t>
+            <w:proofErr w:type="spellStart"/>
+            <w:r>
+              <w:rPr>
+                <w:rFonts w:asciiTheme="majorBidi" w:hAnsiTheme="majorBidi" w:cstheme="majorBidi"/>
+                <w:lang w:bidi="ar-EG"/>
+              </w:rPr>
+              <w:t>Mingjie</w:t>
+            </w:r>
+            <w:proofErr w:type="spellEnd"/>
+            <w:r>
+              <w:rPr>
+                <w:rFonts w:asciiTheme="majorBidi" w:hAnsiTheme="majorBidi" w:cstheme="majorBidi"/>
+                <w:lang w:bidi="ar-EG"/>
+              </w:rPr>
+              <w:t xml:space="preserve"> Chen et al. Malleable Commitments from Group Actions and Zero-Knowledge Proofs for Circuits based on Isogenies. </w:t>
             </w:r>
             <w:r>
               <w:rPr>
@@ -1692,7 +1859,27 @@
                 <w:iCs/>
                 <w:lang w:bidi="ar-EG"/>
               </w:rPr>
-              <w:t>Cryptology ePrint Archive</w:t>
+              <w:t xml:space="preserve">Cryptology </w:t>
+            </w:r>
+            <w:proofErr w:type="spellStart"/>
+            <w:r>
+              <w:rPr>
+                <w:rFonts w:asciiTheme="majorBidi" w:hAnsiTheme="majorBidi" w:cstheme="majorBidi"/>
+                <w:i/>
+                <w:iCs/>
+                <w:lang w:bidi="ar-EG"/>
+              </w:rPr>
+              <w:t>ePrint</w:t>
+            </w:r>
+            <w:proofErr w:type="spellEnd"/>
+            <w:r>
+              <w:rPr>
+                <w:rFonts w:asciiTheme="majorBidi" w:hAnsiTheme="majorBidi" w:cstheme="majorBidi"/>
+                <w:i/>
+                <w:iCs/>
+                <w:lang w:bidi="ar-EG"/>
+              </w:rPr>
+              <w:t xml:space="preserve"> Archive</w:t>
             </w:r>
             <w:r>
               <w:rPr>
@@ -1743,6 +1930,7 @@
           <w:tcPr>
             <w:tcW w:w="1843" w:type="dxa"/>
             <w:vMerge/>
+            <w:vAlign w:val="center"/>
           </w:tcPr>
           <w:p>
             <w:pPr>
@@ -1797,6 +1985,9 @@
         </w:tc>
       </w:tr>
       <w:tr>
+        <w:trPr>
+          <w:cantSplit/>
+        </w:trPr>
         <w:tc>
           <w:tcPr>
             <w:tcW w:w="709" w:type="dxa"/>
@@ -1850,7 +2041,27 @@
                 <w:iCs/>
                 <w:lang w:bidi="ar-EG"/>
               </w:rPr>
-              <w:t>Cryptology ePrint Archive</w:t>
+              <w:t xml:space="preserve">Cryptology </w:t>
+            </w:r>
+            <w:proofErr w:type="spellStart"/>
+            <w:r>
+              <w:rPr>
+                <w:rFonts w:asciiTheme="majorBidi" w:hAnsiTheme="majorBidi" w:cstheme="majorBidi"/>
+                <w:i/>
+                <w:iCs/>
+                <w:lang w:bidi="ar-EG"/>
+              </w:rPr>
+              <w:t>ePrint</w:t>
+            </w:r>
+            <w:proofErr w:type="spellEnd"/>
+            <w:r>
+              <w:rPr>
+                <w:rFonts w:asciiTheme="majorBidi" w:hAnsiTheme="majorBidi" w:cstheme="majorBidi"/>
+                <w:i/>
+                <w:iCs/>
+                <w:lang w:bidi="ar-EG"/>
+              </w:rPr>
+              <w:t xml:space="preserve"> Archive</w:t>
             </w:r>
             <w:r>
               <w:rPr>
@@ -1919,6 +2130,7 @@
           <w:tcPr>
             <w:tcW w:w="1843" w:type="dxa"/>
             <w:vMerge/>
+            <w:vAlign w:val="center"/>
           </w:tcPr>
           <w:p>
             <w:pPr>
@@ -1973,6 +2185,9 @@
         </w:tc>
       </w:tr>
       <w:tr>
+        <w:trPr>
+          <w:cantSplit/>
+        </w:trPr>
         <w:tc>
           <w:tcPr>
             <w:tcW w:w="709" w:type="dxa"/>
@@ -2017,7 +2232,23 @@
                 <w:rFonts w:asciiTheme="majorBidi" w:hAnsiTheme="majorBidi" w:cstheme="majorBidi"/>
                 <w:lang w:bidi="ar-EG"/>
               </w:rPr>
-              <w:t xml:space="preserve">Claudia Bartoli and Ignacio Cascudo. On Sigma-Protocols and (packed) Black-Box Secret Sharing Schemes. </w:t>
+              <w:t xml:space="preserve">Claudia Bartoli and Ignacio </w:t>
+            </w:r>
+            <w:proofErr w:type="spellStart"/>
+            <w:r>
+              <w:rPr>
+                <w:rFonts w:asciiTheme="majorBidi" w:hAnsiTheme="majorBidi" w:cstheme="majorBidi"/>
+                <w:lang w:bidi="ar-EG"/>
+              </w:rPr>
+              <w:t>Cascudo</w:t>
+            </w:r>
+            <w:proofErr w:type="spellEnd"/>
+            <w:r>
+              <w:rPr>
+                <w:rFonts w:asciiTheme="majorBidi" w:hAnsiTheme="majorBidi" w:cstheme="majorBidi"/>
+                <w:lang w:bidi="ar-EG"/>
+              </w:rPr>
+              <w:t xml:space="preserve">. On Sigma-Protocols and (packed) Black-Box Secret Sharing Schemes. </w:t>
             </w:r>
             <w:r>
               <w:rPr>
@@ -2026,7 +2257,27 @@
                 <w:iCs/>
                 <w:lang w:bidi="ar-EG"/>
               </w:rPr>
-              <w:t>Cryptology ePrint Archive</w:t>
+              <w:t xml:space="preserve">Cryptology </w:t>
+            </w:r>
+            <w:proofErr w:type="spellStart"/>
+            <w:r>
+              <w:rPr>
+                <w:rFonts w:asciiTheme="majorBidi" w:hAnsiTheme="majorBidi" w:cstheme="majorBidi"/>
+                <w:i/>
+                <w:iCs/>
+                <w:lang w:bidi="ar-EG"/>
+              </w:rPr>
+              <w:t>ePrint</w:t>
+            </w:r>
+            <w:proofErr w:type="spellEnd"/>
+            <w:r>
+              <w:rPr>
+                <w:rFonts w:asciiTheme="majorBidi" w:hAnsiTheme="majorBidi" w:cstheme="majorBidi"/>
+                <w:i/>
+                <w:iCs/>
+                <w:lang w:bidi="ar-EG"/>
+              </w:rPr>
+              <w:t xml:space="preserve"> Archive</w:t>
             </w:r>
             <w:r>
               <w:rPr>
@@ -2077,6 +2328,7 @@
           <w:tcPr>
             <w:tcW w:w="1843" w:type="dxa"/>
             <w:vMerge/>
+            <w:vAlign w:val="center"/>
           </w:tcPr>
           <w:p>
             <w:pPr>
@@ -2131,6 +2383,9 @@
         </w:tc>
       </w:tr>
       <w:tr>
+        <w:trPr>
+          <w:cantSplit/>
+        </w:trPr>
         <w:tc>
           <w:tcPr>
             <w:tcW w:w="709" w:type="dxa"/>
@@ -2170,12 +2425,21 @@
                 <w:lang w:bidi="ar-EG"/>
               </w:rPr>
             </w:pPr>
-            <w:r>
-              <w:rPr>
-                <w:rFonts w:asciiTheme="majorBidi" w:hAnsiTheme="majorBidi" w:cstheme="majorBidi"/>
-                <w:lang w:bidi="ar-EG"/>
-              </w:rPr>
-              <w:t xml:space="preserve">Yuncong Zhang et al. Polynomial IOPs for Memory Consistency Checks in Zero-Knowledge Virtual Machines. </w:t>
+            <w:proofErr w:type="spellStart"/>
+            <w:r>
+              <w:rPr>
+                <w:rFonts w:asciiTheme="majorBidi" w:hAnsiTheme="majorBidi" w:cstheme="majorBidi"/>
+                <w:lang w:bidi="ar-EG"/>
+              </w:rPr>
+              <w:t>Yuncong</w:t>
+            </w:r>
+            <w:proofErr w:type="spellEnd"/>
+            <w:r>
+              <w:rPr>
+                <w:rFonts w:asciiTheme="majorBidi" w:hAnsiTheme="majorBidi" w:cstheme="majorBidi"/>
+                <w:lang w:bidi="ar-EG"/>
+              </w:rPr>
+              <w:t xml:space="preserve"> Zhang et al. Polynomial IOPs for Memory Consistency Checks in Zero-Knowledge Virtual Machines. </w:t>
             </w:r>
             <w:r>
               <w:rPr>
@@ -2184,7 +2448,27 @@
                 <w:iCs/>
                 <w:lang w:bidi="ar-EG"/>
               </w:rPr>
-              <w:t>Cryptology ePrint Archive</w:t>
+              <w:t xml:space="preserve">Cryptology </w:t>
+            </w:r>
+            <w:proofErr w:type="spellStart"/>
+            <w:r>
+              <w:rPr>
+                <w:rFonts w:asciiTheme="majorBidi" w:hAnsiTheme="majorBidi" w:cstheme="majorBidi"/>
+                <w:i/>
+                <w:iCs/>
+                <w:lang w:bidi="ar-EG"/>
+              </w:rPr>
+              <w:t>ePrint</w:t>
+            </w:r>
+            <w:proofErr w:type="spellEnd"/>
+            <w:r>
+              <w:rPr>
+                <w:rFonts w:asciiTheme="majorBidi" w:hAnsiTheme="majorBidi" w:cstheme="majorBidi"/>
+                <w:i/>
+                <w:iCs/>
+                <w:lang w:bidi="ar-EG"/>
+              </w:rPr>
+              <w:t xml:space="preserve"> Archive</w:t>
             </w:r>
             <w:r>
               <w:rPr>
@@ -2235,6 +2519,7 @@
           <w:tcPr>
             <w:tcW w:w="1843" w:type="dxa"/>
             <w:vMerge/>
+            <w:vAlign w:val="center"/>
           </w:tcPr>
           <w:p>
             <w:pPr>
@@ -2289,6 +2574,9 @@
         </w:tc>
       </w:tr>
       <w:tr>
+        <w:trPr>
+          <w:cantSplit/>
+        </w:trPr>
         <w:tc>
           <w:tcPr>
             <w:tcW w:w="709" w:type="dxa"/>
@@ -2333,7 +2621,39 @@
                 <w:rFonts w:asciiTheme="majorBidi" w:hAnsiTheme="majorBidi" w:cstheme="majorBidi"/>
                 <w:lang w:bidi="ar-EG"/>
               </w:rPr>
-              <w:t xml:space="preserve">Michael Rosenberg et al. zk-creds: Flexible Anonymous Credentials from zkSNARKs and Existing Identity Infrastructure. </w:t>
+              <w:t xml:space="preserve">Michael Rosenberg et al. </w:t>
+            </w:r>
+            <w:proofErr w:type="spellStart"/>
+            <w:r>
+              <w:rPr>
+                <w:rFonts w:asciiTheme="majorBidi" w:hAnsiTheme="majorBidi" w:cstheme="majorBidi"/>
+                <w:lang w:bidi="ar-EG"/>
+              </w:rPr>
+              <w:t>zk</w:t>
+            </w:r>
+            <w:proofErr w:type="spellEnd"/>
+            <w:r>
+              <w:rPr>
+                <w:rFonts w:asciiTheme="majorBidi" w:hAnsiTheme="majorBidi" w:cstheme="majorBidi"/>
+                <w:lang w:bidi="ar-EG"/>
+              </w:rPr>
+              <w:t xml:space="preserve">-creds: Flexible Anonymous Credentials from </w:t>
+            </w:r>
+            <w:proofErr w:type="spellStart"/>
+            <w:r>
+              <w:rPr>
+                <w:rFonts w:asciiTheme="majorBidi" w:hAnsiTheme="majorBidi" w:cstheme="majorBidi"/>
+                <w:lang w:bidi="ar-EG"/>
+              </w:rPr>
+              <w:t>zkSNARKs</w:t>
+            </w:r>
+            <w:proofErr w:type="spellEnd"/>
+            <w:r>
+              <w:rPr>
+                <w:rFonts w:asciiTheme="majorBidi" w:hAnsiTheme="majorBidi" w:cstheme="majorBidi"/>
+                <w:lang w:bidi="ar-EG"/>
+              </w:rPr>
+              <w:t xml:space="preserve"> and Existing Identity Infrastructure. </w:t>
             </w:r>
             <w:r>
               <w:rPr>
@@ -2342,7 +2662,27 @@
                 <w:iCs/>
                 <w:lang w:bidi="ar-EG"/>
               </w:rPr>
-              <w:t>Cryptology ePrint Archive</w:t>
+              <w:t xml:space="preserve">Cryptology </w:t>
+            </w:r>
+            <w:proofErr w:type="spellStart"/>
+            <w:r>
+              <w:rPr>
+                <w:rFonts w:asciiTheme="majorBidi" w:hAnsiTheme="majorBidi" w:cstheme="majorBidi"/>
+                <w:i/>
+                <w:iCs/>
+                <w:lang w:bidi="ar-EG"/>
+              </w:rPr>
+              <w:t>ePrint</w:t>
+            </w:r>
+            <w:proofErr w:type="spellEnd"/>
+            <w:r>
+              <w:rPr>
+                <w:rFonts w:asciiTheme="majorBidi" w:hAnsiTheme="majorBidi" w:cstheme="majorBidi"/>
+                <w:i/>
+                <w:iCs/>
+                <w:lang w:bidi="ar-EG"/>
+              </w:rPr>
+              <w:t xml:space="preserve"> Archive</w:t>
             </w:r>
             <w:r>
               <w:rPr>
@@ -2466,6 +2806,9 @@
         </w:tc>
       </w:tr>
       <w:tr>
+        <w:trPr>
+          <w:cantSplit/>
+        </w:trPr>
         <w:tc>
           <w:tcPr>
             <w:tcW w:w="709" w:type="dxa"/>
@@ -2514,12 +2857,37 @@
                 <w:lang w:bidi="ar-EG"/>
               </w:rPr>
             </w:pPr>
-            <w:r>
-              <w:rPr>
-                <w:rFonts w:asciiTheme="majorBidi" w:hAnsiTheme="majorBidi" w:cstheme="majorBidi"/>
-                <w:lang w:bidi="ar-EG"/>
-              </w:rPr>
-              <w:t>Sanjam Garg et al. How to Prove Statements Obliviously? Cryptology ePrint Archive</w:t>
+            <w:proofErr w:type="spellStart"/>
+            <w:r>
+              <w:rPr>
+                <w:rFonts w:asciiTheme="majorBidi" w:hAnsiTheme="majorBidi" w:cstheme="majorBidi"/>
+                <w:lang w:bidi="ar-EG"/>
+              </w:rPr>
+              <w:t>Sanjam</w:t>
+            </w:r>
+            <w:proofErr w:type="spellEnd"/>
+            <w:r>
+              <w:rPr>
+                <w:rFonts w:asciiTheme="majorBidi" w:hAnsiTheme="majorBidi" w:cstheme="majorBidi"/>
+                <w:lang w:bidi="ar-EG"/>
+              </w:rPr>
+              <w:t xml:space="preserve"> Garg et al. How to Prove Statements Obliviously? Cryptology </w:t>
+            </w:r>
+            <w:proofErr w:type="spellStart"/>
+            <w:r>
+              <w:rPr>
+                <w:rFonts w:asciiTheme="majorBidi" w:hAnsiTheme="majorBidi" w:cstheme="majorBidi"/>
+                <w:lang w:bidi="ar-EG"/>
+              </w:rPr>
+              <w:t>ePrint</w:t>
+            </w:r>
+            <w:proofErr w:type="spellEnd"/>
+            <w:r>
+              <w:rPr>
+                <w:rFonts w:asciiTheme="majorBidi" w:hAnsiTheme="majorBidi" w:cstheme="majorBidi"/>
+                <w:lang w:bidi="ar-EG"/>
+              </w:rPr>
+              <w:t xml:space="preserve"> Archive</w:t>
             </w:r>
             <w:r>
               <w:rPr>
@@ -2577,6 +2945,7 @@
           <w:tcPr>
             <w:tcW w:w="1843" w:type="dxa"/>
             <w:vMerge/>
+            <w:vAlign w:val="center"/>
           </w:tcPr>
           <w:p>
             <w:pPr>
@@ -2631,6 +3000,9 @@
         </w:tc>
       </w:tr>
       <w:tr>
+        <w:trPr>
+          <w:cantSplit/>
+        </w:trPr>
         <w:tc>
           <w:tcPr>
             <w:tcW w:w="709" w:type="dxa"/>
@@ -2684,7 +3056,23 @@
                 <w:rFonts w:asciiTheme="majorBidi" w:hAnsiTheme="majorBidi" w:cstheme="majorBidi"/>
                 <w:lang w:bidi="ar-EG"/>
               </w:rPr>
-              <w:t>Alex Evans. Succinct Proofs and Linear Algebra. Cryptology ePrint Archive</w:t>
+              <w:t xml:space="preserve">Alex Evans. Succinct Proofs and Linear Algebra. Cryptology </w:t>
+            </w:r>
+            <w:proofErr w:type="spellStart"/>
+            <w:r>
+              <w:rPr>
+                <w:rFonts w:asciiTheme="majorBidi" w:hAnsiTheme="majorBidi" w:cstheme="majorBidi"/>
+                <w:lang w:bidi="ar-EG"/>
+              </w:rPr>
+              <w:t>ePrint</w:t>
+            </w:r>
+            <w:proofErr w:type="spellEnd"/>
+            <w:r>
+              <w:rPr>
+                <w:rFonts w:asciiTheme="majorBidi" w:hAnsiTheme="majorBidi" w:cstheme="majorBidi"/>
+                <w:lang w:bidi="ar-EG"/>
+              </w:rPr>
+              <w:t xml:space="preserve"> Archive</w:t>
             </w:r>
             <w:r>
               <w:rPr>
@@ -2742,6 +3130,7 @@
           <w:tcPr>
             <w:tcW w:w="1843" w:type="dxa"/>
             <w:vMerge/>
+            <w:vAlign w:val="center"/>
           </w:tcPr>
           <w:p>
             <w:pPr>
@@ -2796,6 +3185,9 @@
         </w:tc>
       </w:tr>
       <w:tr>
+        <w:trPr>
+          <w:cantSplit/>
+        </w:trPr>
         <w:tc>
           <w:tcPr>
             <w:tcW w:w="709" w:type="dxa"/>
@@ -2849,7 +3241,23 @@
                 <w:rFonts w:asciiTheme="majorBidi" w:hAnsiTheme="majorBidi" w:cstheme="majorBidi"/>
                 <w:lang w:bidi="ar-EG"/>
               </w:rPr>
-              <w:t>Benedikt Bunz. Protostar: Generic Efficient Accumulation/Folding for Special-sound Protocols. Cryptology ePrint Archive</w:t>
+              <w:t xml:space="preserve">Benedikt Bunz. Protostar: Generic Efficient Accumulation/Folding for Special-sound Protocols. Cryptology </w:t>
+            </w:r>
+            <w:proofErr w:type="spellStart"/>
+            <w:r>
+              <w:rPr>
+                <w:rFonts w:asciiTheme="majorBidi" w:hAnsiTheme="majorBidi" w:cstheme="majorBidi"/>
+                <w:lang w:bidi="ar-EG"/>
+              </w:rPr>
+              <w:t>ePrint</w:t>
+            </w:r>
+            <w:proofErr w:type="spellEnd"/>
+            <w:r>
+              <w:rPr>
+                <w:rFonts w:asciiTheme="majorBidi" w:hAnsiTheme="majorBidi" w:cstheme="majorBidi"/>
+                <w:lang w:bidi="ar-EG"/>
+              </w:rPr>
+              <w:t xml:space="preserve"> Archive</w:t>
             </w:r>
             <w:r>
               <w:rPr>
@@ -2907,6 +3315,7 @@
           <w:tcPr>
             <w:tcW w:w="1843" w:type="dxa"/>
             <w:vMerge/>
+            <w:vAlign w:val="center"/>
           </w:tcPr>
           <w:p>
             <w:pPr>
@@ -2961,6 +3370,9 @@
         </w:tc>
       </w:tr>
       <w:tr>
+        <w:trPr>
+          <w:cantSplit/>
+        </w:trPr>
         <w:tc>
           <w:tcPr>
             <w:tcW w:w="709" w:type="dxa"/>
@@ -3016,6 +3428,7 @@
               </w:rPr>
               <w:t xml:space="preserve">Xing Z. et al. Zero-knowledge Proof Meets Machine Learning in Verifiability: A Survey. </w:t>
             </w:r>
+            <w:proofErr w:type="spellStart"/>
             <w:r>
               <w:rPr>
                 <w:rFonts w:asciiTheme="majorBidi" w:hAnsiTheme="majorBidi" w:cstheme="majorBidi"/>
@@ -3023,7 +3436,17 @@
                 <w:iCs/>
                 <w:lang w:bidi="ar-EG"/>
               </w:rPr>
-              <w:t>arXiv preprint arXiv:2310.14848</w:t>
+              <w:t>arXiv</w:t>
+            </w:r>
+            <w:proofErr w:type="spellEnd"/>
+            <w:r>
+              <w:rPr>
+                <w:rFonts w:asciiTheme="majorBidi" w:hAnsiTheme="majorBidi" w:cstheme="majorBidi"/>
+                <w:i/>
+                <w:iCs/>
+                <w:lang w:bidi="ar-EG"/>
+              </w:rPr>
+              <w:t xml:space="preserve"> preprint arXiv:2310.14848</w:t>
             </w:r>
             <w:r>
               <w:rPr>
@@ -3115,6 +3538,24 @@
                 <w:lang w:bidi="ar-EG"/>
               </w:rPr>
             </w:pPr>
+            <w:r>
+              <w:rPr>
+                <w:rFonts w:asciiTheme="majorBidi" w:hAnsiTheme="majorBidi" w:cstheme="majorBidi"/>
+                <w:sz w:val="28"/>
+                <w:szCs w:val="28"/>
+                <w:lang w:bidi="ar-EG"/>
+              </w:rPr>
+              <w:t>4.</w:t>
+            </w:r>
+            <w:r>
+              <w:rPr>
+                <w:rFonts w:asciiTheme="majorBidi" w:hAnsiTheme="majorBidi" w:cstheme="majorBidi"/>
+                <w:sz w:val="28"/>
+                <w:szCs w:val="28"/>
+                <w:lang w:bidi="ar-EG"/>
+              </w:rPr>
+              <w:t>8</w:t>
+            </w:r>
           </w:p>
         </w:tc>
         <w:tc>
@@ -3138,6 +3579,9 @@
         </w:tc>
       </w:tr>
       <w:tr>
+        <w:trPr>
+          <w:cantSplit/>
+        </w:trPr>
         <w:tc>
           <w:tcPr>
             <w:tcW w:w="709" w:type="dxa"/>
@@ -3261,6 +3705,7 @@
           <w:tcPr>
             <w:tcW w:w="1843" w:type="dxa"/>
             <w:vMerge/>
+            <w:vAlign w:val="center"/>
           </w:tcPr>
           <w:p>
             <w:pPr>
@@ -3315,6 +3760,9 @@
         </w:tc>
       </w:tr>
       <w:tr>
+        <w:trPr>
+          <w:cantSplit/>
+        </w:trPr>
         <w:tc>
           <w:tcPr>
             <w:tcW w:w="709" w:type="dxa"/>
@@ -3437,6 +3885,7 @@
           <w:tcPr>
             <w:tcW w:w="1843" w:type="dxa"/>
             <w:vMerge/>
+            <w:vAlign w:val="center"/>
           </w:tcPr>
           <w:p>
             <w:pPr>
@@ -3491,6 +3940,9 @@
         </w:tc>
       </w:tr>
       <w:tr>
+        <w:trPr>
+          <w:cantSplit/>
+        </w:trPr>
         <w:tc>
           <w:tcPr>
             <w:tcW w:w="709" w:type="dxa"/>
@@ -3604,6 +4056,7 @@
           <w:tcPr>
             <w:tcW w:w="1843" w:type="dxa"/>
             <w:vMerge/>
+            <w:vAlign w:val="center"/>
           </w:tcPr>
           <w:p>
             <w:pPr>
@@ -3658,6 +4111,9 @@
         </w:tc>
       </w:tr>
       <w:tr>
+        <w:trPr>
+          <w:cantSplit/>
+        </w:trPr>
         <w:tc>
           <w:tcPr>
             <w:tcW w:w="709" w:type="dxa"/>
@@ -3706,12 +4162,37 @@
                 <w:lang w:bidi="ar-EG"/>
               </w:rPr>
             </w:pPr>
-            <w:r>
-              <w:rPr>
-                <w:rFonts w:asciiTheme="majorBidi" w:hAnsiTheme="majorBidi" w:cstheme="majorBidi"/>
-                <w:lang w:bidi="ar-EG"/>
-              </w:rPr>
-              <w:t>Chisea A. &amp; Tromer E.</w:t>
+            <w:proofErr w:type="spellStart"/>
+            <w:r>
+              <w:rPr>
+                <w:rFonts w:asciiTheme="majorBidi" w:hAnsiTheme="majorBidi" w:cstheme="majorBidi"/>
+                <w:lang w:bidi="ar-EG"/>
+              </w:rPr>
+              <w:t>Chisea</w:t>
+            </w:r>
+            <w:proofErr w:type="spellEnd"/>
+            <w:r>
+              <w:rPr>
+                <w:rFonts w:asciiTheme="majorBidi" w:hAnsiTheme="majorBidi" w:cstheme="majorBidi"/>
+                <w:lang w:bidi="ar-EG"/>
+              </w:rPr>
+              <w:t xml:space="preserve"> A. &amp; </w:t>
+            </w:r>
+            <w:proofErr w:type="spellStart"/>
+            <w:r>
+              <w:rPr>
+                <w:rFonts w:asciiTheme="majorBidi" w:hAnsiTheme="majorBidi" w:cstheme="majorBidi"/>
+                <w:lang w:bidi="ar-EG"/>
+              </w:rPr>
+              <w:t>Tromer</w:t>
+            </w:r>
+            <w:proofErr w:type="spellEnd"/>
+            <w:r>
+              <w:rPr>
+                <w:rFonts w:asciiTheme="majorBidi" w:hAnsiTheme="majorBidi" w:cstheme="majorBidi"/>
+                <w:lang w:bidi="ar-EG"/>
+              </w:rPr>
+              <w:t xml:space="preserve"> E.</w:t>
             </w:r>
             <w:r>
               <w:rPr>
@@ -3785,6 +4266,7 @@
           <w:tcPr>
             <w:tcW w:w="1843" w:type="dxa"/>
             <w:vMerge/>
+            <w:vAlign w:val="center"/>
           </w:tcPr>
           <w:p>
             <w:pPr>
@@ -3839,6 +4321,9 @@
         </w:tc>
       </w:tr>
       <w:tr>
+        <w:trPr>
+          <w:cantSplit/>
+        </w:trPr>
         <w:tc>
           <w:tcPr>
             <w:tcW w:w="709" w:type="dxa"/>
@@ -3887,12 +4372,37 @@
                 <w:lang w:bidi="ar-EG"/>
               </w:rPr>
             </w:pPr>
-            <w:r>
-              <w:rPr>
-                <w:rFonts w:asciiTheme="majorBidi" w:hAnsiTheme="majorBidi" w:cstheme="majorBidi"/>
-                <w:lang w:bidi="ar-EG"/>
-              </w:rPr>
-              <w:t xml:space="preserve">Ghodsi Z. et al. SafetyNets: verifiable execution of deep neural networks on an untrusted cloud. </w:t>
+            <w:proofErr w:type="spellStart"/>
+            <w:r>
+              <w:rPr>
+                <w:rFonts w:asciiTheme="majorBidi" w:hAnsiTheme="majorBidi" w:cstheme="majorBidi"/>
+                <w:lang w:bidi="ar-EG"/>
+              </w:rPr>
+              <w:t>Ghodsi</w:t>
+            </w:r>
+            <w:proofErr w:type="spellEnd"/>
+            <w:r>
+              <w:rPr>
+                <w:rFonts w:asciiTheme="majorBidi" w:hAnsiTheme="majorBidi" w:cstheme="majorBidi"/>
+                <w:lang w:bidi="ar-EG"/>
+              </w:rPr>
+              <w:t xml:space="preserve"> Z. et al. </w:t>
+            </w:r>
+            <w:proofErr w:type="spellStart"/>
+            <w:r>
+              <w:rPr>
+                <w:rFonts w:asciiTheme="majorBidi" w:hAnsiTheme="majorBidi" w:cstheme="majorBidi"/>
+                <w:lang w:bidi="ar-EG"/>
+              </w:rPr>
+              <w:t>SafetyNets</w:t>
+            </w:r>
+            <w:proofErr w:type="spellEnd"/>
+            <w:r>
+              <w:rPr>
+                <w:rFonts w:asciiTheme="majorBidi" w:hAnsiTheme="majorBidi" w:cstheme="majorBidi"/>
+                <w:lang w:bidi="ar-EG"/>
+              </w:rPr>
+              <w:t xml:space="preserve">: verifiable execution of deep neural networks on an untrusted cloud. </w:t>
             </w:r>
             <w:r>
               <w:rPr>
@@ -3966,6 +4476,7 @@
           <w:tcPr>
             <w:tcW w:w="1843" w:type="dxa"/>
             <w:vMerge/>
+            <w:vAlign w:val="center"/>
           </w:tcPr>
           <w:p>
             <w:pPr>
@@ -4020,6 +4531,9 @@
         </w:tc>
       </w:tr>
       <w:tr>
+        <w:trPr>
+          <w:cantSplit/>
+        </w:trPr>
         <w:tc>
           <w:tcPr>
             <w:tcW w:w="709" w:type="dxa"/>
@@ -4089,6 +4603,7 @@
               </w:rPr>
               <w:t xml:space="preserve"> Scaling up Trustless DNN Inference with Zero-Knowledge Proofs. </w:t>
             </w:r>
+            <w:proofErr w:type="spellStart"/>
             <w:r>
               <w:rPr>
                 <w:rFonts w:asciiTheme="majorBidi" w:hAnsiTheme="majorBidi" w:cstheme="majorBidi"/>
@@ -4096,7 +4611,17 @@
                 <w:iCs/>
                 <w:lang w:bidi="ar-EG"/>
               </w:rPr>
-              <w:t>arXiv preprint arXiv:2210.08674</w:t>
+              <w:t>arXiv</w:t>
+            </w:r>
+            <w:proofErr w:type="spellEnd"/>
+            <w:r>
+              <w:rPr>
+                <w:rFonts w:asciiTheme="majorBidi" w:hAnsiTheme="majorBidi" w:cstheme="majorBidi"/>
+                <w:i/>
+                <w:iCs/>
+                <w:lang w:bidi="ar-EG"/>
+              </w:rPr>
+              <w:t xml:space="preserve"> preprint arXiv:2210.08674</w:t>
             </w:r>
             <w:r>
               <w:rPr>
@@ -4154,6 +4679,7 @@
           <w:tcPr>
             <w:tcW w:w="1843" w:type="dxa"/>
             <w:vMerge/>
+            <w:vAlign w:val="center"/>
           </w:tcPr>
           <w:p>
             <w:pPr>
@@ -4208,6 +4734,9 @@
         </w:tc>
       </w:tr>
       <w:tr>
+        <w:trPr>
+          <w:cantSplit/>
+        </w:trPr>
         <w:tc>
           <w:tcPr>
             <w:tcW w:w="709" w:type="dxa"/>
@@ -4216,6 +4745,7 @@
           <w:p>
             <w:pPr>
               <w:pStyle w:val="NoSpacing"/>
+              <w:jc w:val="center"/>
               <w:rPr>
                 <w:rFonts w:asciiTheme="majorBidi" w:hAnsiTheme="majorBidi" w:cstheme="majorBidi"/>
                 <w:sz w:val="28"/>
@@ -4255,12 +4785,21 @@
                 <w:lang w:bidi="ar-EG"/>
               </w:rPr>
             </w:pPr>
-            <w:r>
-              <w:rPr>
-                <w:rFonts w:asciiTheme="majorBidi" w:hAnsiTheme="majorBidi" w:cstheme="majorBidi"/>
-                <w:lang w:bidi="ar-EG"/>
-              </w:rPr>
-              <w:t xml:space="preserve">Hengrui J. et al. Proof-of-Learning: Definitions and Practice. </w:t>
+            <w:proofErr w:type="spellStart"/>
+            <w:r>
+              <w:rPr>
+                <w:rFonts w:asciiTheme="majorBidi" w:hAnsiTheme="majorBidi" w:cstheme="majorBidi"/>
+                <w:lang w:bidi="ar-EG"/>
+              </w:rPr>
+              <w:t>Hengrui</w:t>
+            </w:r>
+            <w:proofErr w:type="spellEnd"/>
+            <w:r>
+              <w:rPr>
+                <w:rFonts w:asciiTheme="majorBidi" w:hAnsiTheme="majorBidi" w:cstheme="majorBidi"/>
+                <w:lang w:bidi="ar-EG"/>
+              </w:rPr>
+              <w:t xml:space="preserve"> J. et al. Proof-of-Learning: Definitions and Practice. </w:t>
             </w:r>
             <w:r>
               <w:rPr>
@@ -4320,6 +4859,7 @@
           <w:tcPr>
             <w:tcW w:w="1843" w:type="dxa"/>
             <w:vMerge/>
+            <w:vAlign w:val="center"/>
           </w:tcPr>
           <w:p>
             <w:pPr>
@@ -4374,6 +4914,9 @@
         </w:tc>
       </w:tr>
       <w:tr>
+        <w:trPr>
+          <w:cantSplit/>
+        </w:trPr>
         <w:tc>
           <w:tcPr>
             <w:tcW w:w="709" w:type="dxa"/>
@@ -4422,12 +4965,21 @@
                 <w:lang w:bidi="ar-EG"/>
               </w:rPr>
             </w:pPr>
-            <w:r>
-              <w:rPr>
-                <w:rFonts w:asciiTheme="majorBidi" w:hAnsiTheme="majorBidi" w:cstheme="majorBidi"/>
-                <w:lang w:bidi="ar-EG"/>
-              </w:rPr>
-              <w:t xml:space="preserve">Abbaszadeh K. et al. Zero-Knowledge Proofs of Training for Deep Neural Networks. </w:t>
+            <w:proofErr w:type="spellStart"/>
+            <w:r>
+              <w:rPr>
+                <w:rFonts w:asciiTheme="majorBidi" w:hAnsiTheme="majorBidi" w:cstheme="majorBidi"/>
+                <w:lang w:bidi="ar-EG"/>
+              </w:rPr>
+              <w:t>Abbaszadeh</w:t>
+            </w:r>
+            <w:proofErr w:type="spellEnd"/>
+            <w:r>
+              <w:rPr>
+                <w:rFonts w:asciiTheme="majorBidi" w:hAnsiTheme="majorBidi" w:cstheme="majorBidi"/>
+                <w:lang w:bidi="ar-EG"/>
+              </w:rPr>
+              <w:t xml:space="preserve"> K. et al. Zero-Knowledge Proofs of Training for Deep Neural Networks. </w:t>
             </w:r>
             <w:r>
               <w:rPr>
@@ -4436,7 +4988,27 @@
                 <w:iCs/>
                 <w:lang w:bidi="ar-EG"/>
               </w:rPr>
-              <w:t>Cryptology ePrint Archive</w:t>
+              <w:t xml:space="preserve">Cryptology </w:t>
+            </w:r>
+            <w:proofErr w:type="spellStart"/>
+            <w:r>
+              <w:rPr>
+                <w:rFonts w:asciiTheme="majorBidi" w:hAnsiTheme="majorBidi" w:cstheme="majorBidi"/>
+                <w:i/>
+                <w:iCs/>
+                <w:lang w:bidi="ar-EG"/>
+              </w:rPr>
+              <w:t>ePrint</w:t>
+            </w:r>
+            <w:proofErr w:type="spellEnd"/>
+            <w:r>
+              <w:rPr>
+                <w:rFonts w:asciiTheme="majorBidi" w:hAnsiTheme="majorBidi" w:cstheme="majorBidi"/>
+                <w:i/>
+                <w:iCs/>
+                <w:lang w:bidi="ar-EG"/>
+              </w:rPr>
+              <w:t xml:space="preserve"> Archive</w:t>
             </w:r>
             <w:r>
               <w:rPr>
@@ -4487,6 +5059,7 @@
           <w:tcPr>
             <w:tcW w:w="1843" w:type="dxa"/>
             <w:vMerge/>
+            <w:vAlign w:val="center"/>
           </w:tcPr>
           <w:p>
             <w:pPr>
@@ -4541,6 +5114,9 @@
         </w:tc>
       </w:tr>
       <w:tr>
+        <w:trPr>
+          <w:cantSplit/>
+        </w:trPr>
         <w:tc>
           <w:tcPr>
             <w:tcW w:w="709" w:type="dxa"/>
@@ -4589,12 +5165,37 @@
                 <w:lang w:bidi="ar-EG"/>
               </w:rPr>
             </w:pPr>
-            <w:r>
-              <w:rPr>
-                <w:rFonts w:asciiTheme="majorBidi" w:hAnsiTheme="majorBidi" w:cstheme="majorBidi"/>
-                <w:lang w:bidi="ar-EG"/>
-              </w:rPr>
-              <w:t xml:space="preserve">Lingchen Zhao et al. VeriML: Enabling Integrity Assurances and Fair Payments for Machine Learning as a Service. </w:t>
+            <w:proofErr w:type="spellStart"/>
+            <w:r>
+              <w:rPr>
+                <w:rFonts w:asciiTheme="majorBidi" w:hAnsiTheme="majorBidi" w:cstheme="majorBidi"/>
+                <w:lang w:bidi="ar-EG"/>
+              </w:rPr>
+              <w:t>Lingchen</w:t>
+            </w:r>
+            <w:proofErr w:type="spellEnd"/>
+            <w:r>
+              <w:rPr>
+                <w:rFonts w:asciiTheme="majorBidi" w:hAnsiTheme="majorBidi" w:cstheme="majorBidi"/>
+                <w:lang w:bidi="ar-EG"/>
+              </w:rPr>
+              <w:t xml:space="preserve"> Zhao et al. </w:t>
+            </w:r>
+            <w:proofErr w:type="spellStart"/>
+            <w:r>
+              <w:rPr>
+                <w:rFonts w:asciiTheme="majorBidi" w:hAnsiTheme="majorBidi" w:cstheme="majorBidi"/>
+                <w:lang w:bidi="ar-EG"/>
+              </w:rPr>
+              <w:t>VeriML</w:t>
+            </w:r>
+            <w:proofErr w:type="spellEnd"/>
+            <w:r>
+              <w:rPr>
+                <w:rFonts w:asciiTheme="majorBidi" w:hAnsiTheme="majorBidi" w:cstheme="majorBidi"/>
+                <w:lang w:bidi="ar-EG"/>
+              </w:rPr>
+              <w:t xml:space="preserve">: Enabling Integrity Assurances and Fair Payments for Machine Learning as a Service. </w:t>
             </w:r>
             <w:r>
               <w:rPr>
@@ -4723,9 +5324,18 @@
                 <w:rFonts w:asciiTheme="majorBidi" w:hAnsiTheme="majorBidi" w:cstheme="majorBidi"/>
                 <w:sz w:val="28"/>
                 <w:szCs w:val="28"/>
+                <w:lang w:bidi="ar-EG"/>
+              </w:rPr>
+              <w:t>.</w:t>
+            </w:r>
+            <w:r>
+              <w:rPr>
+                <w:rFonts w:asciiTheme="majorBidi" w:hAnsiTheme="majorBidi" w:cstheme="majorBidi"/>
+                <w:sz w:val="28"/>
+                <w:szCs w:val="28"/>
                 <w:lang w:val="ru-RU" w:bidi="ar-EG"/>
               </w:rPr>
-              <w:t>,9</w:t>
+              <w:t>9</w:t>
             </w:r>
           </w:p>
         </w:tc>
@@ -4750,6 +5360,9 @@
         </w:tc>
       </w:tr>
       <w:tr>
+        <w:trPr>
+          <w:cantSplit/>
+        </w:trPr>
         <w:tc>
           <w:tcPr>
             <w:tcW w:w="709" w:type="dxa"/>
@@ -4798,12 +5411,21 @@
                 <w:lang w:bidi="ar-EG"/>
               </w:rPr>
             </w:pPr>
-            <w:r>
-              <w:rPr>
-                <w:rFonts w:asciiTheme="majorBidi" w:hAnsiTheme="majorBidi" w:cstheme="majorBidi"/>
-                <w:lang w:bidi="ar-EG"/>
-              </w:rPr>
-              <w:t xml:space="preserve">Sanjam Garg et al. Experimenting with Zero-Knowledge Proofs of Training. </w:t>
+            <w:proofErr w:type="spellStart"/>
+            <w:r>
+              <w:rPr>
+                <w:rFonts w:asciiTheme="majorBidi" w:hAnsiTheme="majorBidi" w:cstheme="majorBidi"/>
+                <w:lang w:bidi="ar-EG"/>
+              </w:rPr>
+              <w:t>Sanjam</w:t>
+            </w:r>
+            <w:proofErr w:type="spellEnd"/>
+            <w:r>
+              <w:rPr>
+                <w:rFonts w:asciiTheme="majorBidi" w:hAnsiTheme="majorBidi" w:cstheme="majorBidi"/>
+                <w:lang w:bidi="ar-EG"/>
+              </w:rPr>
+              <w:t xml:space="preserve"> Garg et al. Experimenting with Zero-Knowledge Proofs of Training. </w:t>
             </w:r>
             <w:r>
               <w:rPr>
@@ -4870,6 +5492,7 @@
           <w:tcPr>
             <w:tcW w:w="1843" w:type="dxa"/>
             <w:vMerge/>
+            <w:vAlign w:val="center"/>
           </w:tcPr>
           <w:p>
             <w:pPr>
@@ -4924,6 +5547,9 @@
         </w:tc>
       </w:tr>
       <w:tr>
+        <w:trPr>
+          <w:cantSplit/>
+        </w:trPr>
         <w:tc>
           <w:tcPr>
             <w:tcW w:w="709" w:type="dxa"/>
@@ -4972,12 +5598,21 @@
                 <w:lang w:bidi="ar-EG"/>
               </w:rPr>
             </w:pPr>
-            <w:r>
-              <w:rPr>
-                <w:rFonts w:asciiTheme="majorBidi" w:hAnsiTheme="majorBidi" w:cstheme="majorBidi"/>
-                <w:lang w:bidi="ar-EG"/>
-              </w:rPr>
-              <w:t xml:space="preserve">Jiaheng Zhang et al. Zero Knowledge Proofs for Decision Tree Predictions and Accuracy. </w:t>
+            <w:proofErr w:type="spellStart"/>
+            <w:r>
+              <w:rPr>
+                <w:rFonts w:asciiTheme="majorBidi" w:hAnsiTheme="majorBidi" w:cstheme="majorBidi"/>
+                <w:lang w:bidi="ar-EG"/>
+              </w:rPr>
+              <w:t>Jiaheng</w:t>
+            </w:r>
+            <w:proofErr w:type="spellEnd"/>
+            <w:r>
+              <w:rPr>
+                <w:rFonts w:asciiTheme="majorBidi" w:hAnsiTheme="majorBidi" w:cstheme="majorBidi"/>
+                <w:lang w:bidi="ar-EG"/>
+              </w:rPr>
+              <w:t xml:space="preserve"> Zhang et al. Zero Knowledge Proofs for Decision Tree Predictions and Accuracy. </w:t>
             </w:r>
             <w:r>
               <w:rPr>
@@ -5044,6 +5679,7 @@
           <w:tcPr>
             <w:tcW w:w="1843" w:type="dxa"/>
             <w:vMerge/>
+            <w:vAlign w:val="center"/>
           </w:tcPr>
           <w:p>
             <w:pPr>
@@ -5098,6 +5734,9 @@
         </w:tc>
       </w:tr>
       <w:tr>
+        <w:trPr>
+          <w:cantSplit/>
+        </w:trPr>
         <w:tc>
           <w:tcPr>
             <w:tcW w:w="709" w:type="dxa"/>
@@ -5121,6 +5760,7 @@
                 <w:szCs w:val="28"/>
                 <w:lang w:bidi="ar-EG"/>
               </w:rPr>
+              <w:lastRenderedPageBreak/>
               <w:t>24</w:t>
             </w:r>
             <w:r>
@@ -5146,20 +5786,21 @@
                 <w:lang w:bidi="ar-EG"/>
               </w:rPr>
             </w:pPr>
-            <w:r>
-              <w:rPr>
-                <w:rFonts w:asciiTheme="majorBidi" w:hAnsiTheme="majorBidi" w:cstheme="majorBidi"/>
-                <w:lang w:bidi="ar-EG"/>
-              </w:rPr>
-              <w:t xml:space="preserve">Rokach, L., &amp; Maimon, O. Decision </w:t>
-            </w:r>
-            <w:r>
-              <w:rPr>
-                <w:rFonts w:asciiTheme="majorBidi" w:hAnsiTheme="majorBidi" w:cstheme="majorBidi"/>
-                <w:lang w:bidi="ar-EG"/>
-              </w:rPr>
-              <w:lastRenderedPageBreak/>
-              <w:t xml:space="preserve">Trees. </w:t>
+            <w:proofErr w:type="spellStart"/>
+            <w:r>
+              <w:rPr>
+                <w:rFonts w:asciiTheme="majorBidi" w:hAnsiTheme="majorBidi" w:cstheme="majorBidi"/>
+                <w:lang w:bidi="ar-EG"/>
+              </w:rPr>
+              <w:t>Rokach</w:t>
+            </w:r>
+            <w:proofErr w:type="spellEnd"/>
+            <w:r>
+              <w:rPr>
+                <w:rFonts w:asciiTheme="majorBidi" w:hAnsiTheme="majorBidi" w:cstheme="majorBidi"/>
+                <w:lang w:bidi="ar-EG"/>
+              </w:rPr>
+              <w:t xml:space="preserve">, L., &amp; Maimon, O. Decision Trees. </w:t>
             </w:r>
             <w:r>
               <w:rPr>
@@ -5227,7 +5868,6 @@
                 <w:szCs w:val="28"/>
                 <w:lang w:bidi="ar-EG"/>
               </w:rPr>
-              <w:lastRenderedPageBreak/>
               <w:t>57</w:t>
             </w:r>
             <w:r>
@@ -5286,6 +5926,15 @@
                 <w:lang w:bidi="ar-EG"/>
               </w:rPr>
             </w:pPr>
+            <w:r>
+              <w:rPr>
+                <w:rFonts w:asciiTheme="majorBidi" w:hAnsiTheme="majorBidi" w:cstheme="majorBidi"/>
+                <w:sz w:val="28"/>
+                <w:szCs w:val="28"/>
+                <w:lang w:bidi="ar-EG"/>
+              </w:rPr>
+              <w:t>4.8</w:t>
+            </w:r>
           </w:p>
         </w:tc>
         <w:tc>
@@ -5309,6 +5958,9 @@
         </w:tc>
       </w:tr>
       <w:tr>
+        <w:trPr>
+          <w:cantSplit/>
+        </w:trPr>
         <w:tc>
           <w:tcPr>
             <w:tcW w:w="709" w:type="dxa"/>
@@ -5413,6 +6065,7 @@
           <w:tcPr>
             <w:tcW w:w="1843" w:type="dxa"/>
             <w:vMerge/>
+            <w:vAlign w:val="center"/>
           </w:tcPr>
           <w:p>
             <w:pPr>
@@ -5431,6 +6084,7 @@
           <w:tcPr>
             <w:tcW w:w="1276" w:type="dxa"/>
             <w:vMerge/>
+            <w:vAlign w:val="center"/>
           </w:tcPr>
           <w:p>
             <w:pPr>
@@ -5449,6 +6103,7 @@
           <w:tcPr>
             <w:tcW w:w="1276" w:type="dxa"/>
             <w:vMerge/>
+            <w:vAlign w:val="center"/>
           </w:tcPr>
           <w:p>
             <w:pPr>
@@ -5638,7 +6293,31 @@
           <w:u w:val="single"/>
           <w:lang w:val="ru-RU" w:bidi="ar-EG"/>
         </w:rPr>
-        <w:t>9,1</w:t>
+        <w:t>9</w:t>
+      </w:r>
+      <w:r>
+        <w:rPr>
+          <w:rFonts w:asciiTheme="majorBidi" w:hAnsiTheme="majorBidi" w:cstheme="majorBidi"/>
+          <w:b/>
+          <w:bCs/>
+          <w:sz w:val="28"/>
+          <w:szCs w:val="28"/>
+          <w:u w:val="single"/>
+          <w:lang w:bidi="ar-EG"/>
+        </w:rPr>
+        <w:t>.</w:t>
+      </w:r>
+      <w:r>
+        <w:rPr>
+          <w:rFonts w:asciiTheme="majorBidi" w:hAnsiTheme="majorBidi" w:cstheme="majorBidi"/>
+          <w:b/>
+          <w:bCs/>
+          <w:sz w:val="28"/>
+          <w:szCs w:val="28"/>
+          <w:u w:val="single"/>
+          <w:lang w:val="ru-RU" w:bidi="ar-EG"/>
+        </w:rPr>
+        <w:t>1</w:t>
       </w:r>
       <w:r>
         <w:rPr>
@@ -5945,7 +6624,43 @@
           <w:szCs w:val="28"/>
           <w:lang w:bidi="ar-EG"/>
         </w:rPr>
-        <w:t>Bonus points: _________________________</w:t>
+        <w:t xml:space="preserve">Bonus points: </w:t>
+      </w:r>
+      <w:r>
+        <w:rPr>
+          <w:rFonts w:asciiTheme="majorBidi" w:hAnsiTheme="majorBidi" w:cstheme="majorBidi"/>
+          <w:b/>
+          <w:bCs/>
+          <w:sz w:val="28"/>
+          <w:szCs w:val="28"/>
+          <w:u w:val="single"/>
+          <w:lang w:bidi="ar-EG"/>
+        </w:rPr>
+        <w:t>____________</w:t>
+      </w:r>
+      <w:r>
+        <w:rPr>
+          <w:rFonts w:asciiTheme="majorBidi" w:hAnsiTheme="majorBidi" w:cstheme="majorBidi"/>
+          <w:b/>
+          <w:bCs/>
+          <w:sz w:val="28"/>
+          <w:szCs w:val="28"/>
+          <w:u w:val="single"/>
+          <w:lang w:bidi="ar-EG"/>
+        </w:rPr>
+        <w:t>9</w:t>
+      </w:r>
+      <w:r>
+        <w:rPr>
+          <w:rFonts w:asciiTheme="majorBidi" w:hAnsiTheme="majorBidi" w:cstheme="majorBidi"/>
+          <w:b/>
+          <w:bCs/>
+          <w:sz w:val="28"/>
+          <w:szCs w:val="28"/>
+          <w:u w:val="single"/>
+          <w:lang w:bidi="ar-EG"/>
+        </w:rPr>
+        <w:t>____________</w:t>
       </w:r>
     </w:p>
     <w:p>
@@ -6035,7 +6750,55 @@
           <w:szCs w:val="28"/>
           <w:lang w:bidi="ar-EG"/>
         </w:rPr>
-        <w:t>ark: _________________________</w:t>
+        <w:t xml:space="preserve">ark: </w:t>
+      </w:r>
+      <w:r>
+        <w:rPr>
+          <w:rFonts w:asciiTheme="majorBidi" w:hAnsiTheme="majorBidi" w:cstheme="majorBidi"/>
+          <w:b/>
+          <w:bCs/>
+          <w:sz w:val="28"/>
+          <w:szCs w:val="28"/>
+          <w:u w:val="single"/>
+          <w:lang w:bidi="ar-EG"/>
+        </w:rPr>
+        <w:t>__________</w:t>
+      </w:r>
+      <w:r>
+        <w:rPr>
+          <w:rFonts w:asciiTheme="majorBidi" w:hAnsiTheme="majorBidi" w:cstheme="majorBidi"/>
+          <w:b/>
+          <w:bCs/>
+          <w:sz w:val="28"/>
+          <w:szCs w:val="28"/>
+          <w:u w:val="single"/>
+          <w:lang w:bidi="ar-EG"/>
+        </w:rPr>
+        <w:t>_</w:t>
+      </w:r>
+      <w:r>
+        <w:rPr>
+          <w:rFonts w:asciiTheme="majorBidi" w:hAnsiTheme="majorBidi" w:cstheme="majorBidi"/>
+          <w:b/>
+          <w:bCs/>
+          <w:sz w:val="28"/>
+          <w:szCs w:val="28"/>
+          <w:u w:val="single"/>
+          <w:lang w:bidi="ar-EG"/>
+        </w:rPr>
+        <w:t>57.6</w:t>
+      </w:r>
+      <w:r>
+        <w:rPr>
+          <w:rFonts w:asciiTheme="majorBidi" w:hAnsiTheme="majorBidi" w:cstheme="majorBidi"/>
+          <w:b/>
+          <w:bCs/>
+          <w:sz w:val="28"/>
+          <w:szCs w:val="28"/>
+          <w:u w:val="single"/>
+          <w:lang w:bidi="ar-EG"/>
+        </w:rPr>
+        <w:t>__________</w:t>
       </w:r>
     </w:p>
     <w:p>
@@ -6088,7 +6851,7 @@
           <w:szCs w:val="28"/>
           <w:lang w:bidi="ar-EG"/>
         </w:rPr>
-        <w:t>Signature: _____</w:t>
+        <w:t xml:space="preserve">Signature: </w:t>
       </w:r>
       <w:r>
         <w:rPr>
@@ -6097,6 +6860,19 @@
           <w:bCs/>
           <w:sz w:val="28"/>
           <w:szCs w:val="28"/>
+          <w:u w:val="single"/>
+          <w:lang w:bidi="ar-EG"/>
+        </w:rPr>
+        <w:t>_____</w:t>
+      </w:r>
+      <w:r>
+        <w:rPr>
+          <w:rFonts w:asciiTheme="majorBidi" w:hAnsiTheme="majorBidi" w:cstheme="majorBidi"/>
+          <w:b/>
+          <w:bCs/>
+          <w:sz w:val="28"/>
+          <w:szCs w:val="28"/>
+          <w:u w:val="single"/>
           <w:lang w:bidi="ar-EG"/>
         </w:rPr>
         <w:t>__</w:t>
@@ -6108,6 +6884,7 @@
           <w:bCs/>
           <w:sz w:val="28"/>
           <w:szCs w:val="28"/>
+          <w:u w:val="single"/>
           <w:lang w:bidi="ar-EG"/>
         </w:rPr>
         <w:t>_____</w:t>
@@ -6123,6 +6900,7 @@
         </w:rPr>
         <w:t>/</w:t>
       </w:r>
+      <w:proofErr w:type="spellStart"/>
       <w:r>
         <w:rPr>
           <w:rFonts w:asciiTheme="majorBidi" w:hAnsiTheme="majorBidi" w:cstheme="majorBidi"/>
@@ -6134,6 +6912,7 @@
         </w:rPr>
         <w:t>Aleshinskaya</w:t>
       </w:r>
+      <w:proofErr w:type="spellEnd"/>
       <w:r>
         <w:rPr>
           <w:rFonts w:asciiTheme="majorBidi" w:hAnsiTheme="majorBidi" w:cstheme="majorBidi"/>
@@ -6581,6 +7360,7 @@
   <w:style w:type="character" w:default="1" w:styleId="DefaultParagraphFont">
     <w:name w:val="Default Paragraph Font"/>
     <w:uiPriority w:val="1"/>
+    <w:semiHidden/>
     <w:unhideWhenUsed/>
   </w:style>
   <w:style w:type="table" w:default="1" w:styleId="TableNormal">

</xml_diff>